<commit_message>
Ajout de fonctions pour permettre une meilleure accessibilité, comme la navigation entièrement au clavier.
Reprise des documentations pour avoir des images vectorielles.

Quelques reprises sur les Diagrammes de classe et de séquence.

Documentation complète normalement.
</commit_message>
<xml_diff>
--- a/Travail/Documentation Projet tuteuré.docx
+++ b/Travail/Documentation Projet tuteuré.docx
@@ -22,6 +22,9 @@
     </w:p>
     <w:p>
       <w:r>
+        <w:rPr>
+          <w:noProof/>
+        </w:rPr>
         <w:drawing>
           <wp:anchor distT="0" distB="0" distL="114300" distR="114300" simplePos="0" relativeHeight="251658240" behindDoc="0" locked="0" layoutInCell="1" allowOverlap="1" wp14:anchorId="210BA6F9">
             <wp:simplePos x="0" y="0"/>
@@ -92,7 +95,10 @@
         <w:t>Sauveur</w:t>
       </w:r>
       <w:r>
-        <w:t xml:space="preserve"> est une classe qui permet de sérialiser l’application. C’est ici que l’on sauvegarde les données dans un fichier binaire. Cette classe fait partie du paquetage </w:t>
+        <w:t xml:space="preserve"> est une classe qui permet de sérialiser l’application. C’est ici que l’on sauvegarde les données dans un fichier binaire. Cette classe fait partie du paquet</w:t>
+      </w:r>
+      <w:r>
+        <w:t xml:space="preserve"> </w:t>
       </w:r>
       <w:r>
         <w:rPr>
@@ -108,6 +114,9 @@
     <w:p/>
     <w:p>
       <w:r>
+        <w:rPr>
+          <w:noProof/>
+        </w:rPr>
         <w:drawing>
           <wp:anchor distT="0" distB="0" distL="114300" distR="114300" simplePos="0" relativeHeight="251659264" behindDoc="1" locked="0" layoutInCell="1" allowOverlap="1" wp14:anchorId="4B8B561B">
             <wp:simplePos x="0" y="0"/>
@@ -176,7 +185,12 @@
         <w:t>Data</w:t>
       </w:r>
       <w:r>
-        <w:t xml:space="preserve"> fait référence au paquetage </w:t>
+        <w:t xml:space="preserve"> fait référence au paquet</w:t>
+      </w:r>
+      <w:bookmarkStart w:id="0" w:name="_GoBack"/>
+      <w:bookmarkEnd w:id="0"/>
+      <w:r>
+        <w:t xml:space="preserve"> </w:t>
       </w:r>
       <w:r>
         <w:rPr>
@@ -363,12 +377,12 @@
         </w:numPr>
       </w:pPr>
       <w:r>
+        <w:t>Ajouts personnels</w:t>
+      </w:r>
+    </w:p>
+    <w:p>
+      <w:r>
         <w:lastRenderedPageBreak/>
-        <w:t>Ajouts personnels</w:t>
-      </w:r>
-    </w:p>
-    <w:p>
-      <w:r>
         <w:t xml:space="preserve">Plusieurs options de cette application sont des ajouts personnels. </w:t>
       </w:r>
     </w:p>
@@ -380,6 +394,9 @@
         </w:rPr>
       </w:pPr>
       <w:r>
+        <w:rPr>
+          <w:noProof/>
+        </w:rPr>
         <w:drawing>
           <wp:anchor distT="0" distB="0" distL="114300" distR="114300" simplePos="0" relativeHeight="251660288" behindDoc="0" locked="0" layoutInCell="1" allowOverlap="1" wp14:anchorId="60EC4964">
             <wp:simplePos x="0" y="0"/>
@@ -613,19 +630,11 @@
         <w:rPr>
           <w:b/>
         </w:rPr>
-        <w:t xml:space="preserve"> </w:t>
-      </w:r>
-      <w:r>
-        <w:rPr>
-          <w:b/>
-        </w:rPr>
-        <w:t>Sauvegarder</w:t>
+        <w:t xml:space="preserve"> Sauvegarder</w:t>
       </w:r>
       <w:r>
         <w:t>.</w:t>
       </w:r>
-      <w:bookmarkStart w:id="0" w:name="_GoBack"/>
-      <w:bookmarkEnd w:id="0"/>
     </w:p>
     <w:p/>
     <w:p>

</xml_diff>